<commit_message>
Skill and Resume Update
Cleaned up and added skills.

Added updated resumes and one new one.

Will add mobile support next.
</commit_message>
<xml_diff>
--- a/Resumes/Ronald_Butler_Resume - Game Engineer.docx
+++ b/Resumes/Ronald_Butler_Resume - Game Engineer.docx
@@ -199,8 +199,8 @@
           <w:smallCaps w:val="0"/>
           <w:strike w:val="0"/>
           <w:color w:val="000000"/>
-          <w:sz w:val="20"/>
-          <w:szCs w:val="20"/>
+          <w:sz w:val="18"/>
+          <w:szCs w:val="18"/>
           <w:u w:val="none"/>
           <w:vertAlign w:val="baseline"/>
         </w:rPr>
@@ -208,8 +208,8 @@
       <w:r>
         <w:rPr>
           <w:color w:val="1c2833"/>
-          <w:sz w:val="22"/>
-          <w:szCs w:val="22"/>
+          <w:sz w:val="20"/>
+          <w:szCs w:val="20"/>
           <w:rtl w:val="0"/>
         </w:rPr>
         <w:t xml:space="preserve">Experienced programmer, trained in video game development and experienced in web development. I have worked on many different projects from games and simulations, to web programming and server engineering, and am used to working in Agile environments with game engines including Unity3D and Unreal, as well as other supporting services like GameSparks SaaS (now part of AWS) and Microsoft SQL Server. I am a quick learner and have gathered many skills over my career. I am continuing to learn and apply new found knowledge on future projects.</w:t>
@@ -298,7 +298,7 @@
     <w:tbl>
       <w:tblPr>
         <w:tblStyle w:val="Table1"/>
-        <w:tblW w:w="10170.0" w:type="dxa"/>
+        <w:tblW w:w="10174.8" w:type="dxa"/>
         <w:jc w:val="left"/>
         <w:tblInd w:w="90.0" w:type="dxa"/>
         <w:tblLayout w:type="fixed"/>
@@ -306,13 +306,13 @@
       </w:tblPr>
       <w:tblGrid>
         <w:gridCol w:w="3424.8"/>
+        <w:gridCol w:w="3334.8"/>
         <w:gridCol w:w="3415.2000000000003"/>
-        <w:gridCol w:w="3330"/>
         <w:tblGridChange w:id="0">
           <w:tblGrid>
             <w:gridCol w:w="3424.8"/>
+            <w:gridCol w:w="3334.8"/>
             <w:gridCol w:w="3415.2000000000003"/>
-            <w:gridCol w:w="3330"/>
           </w:tblGrid>
         </w:tblGridChange>
       </w:tblGrid>
@@ -339,14 +339,14 @@
               <w:spacing w:line="276" w:lineRule="auto"/>
               <w:ind w:left="720" w:right="0" w:hanging="360"/>
               <w:rPr>
-                <w:sz w:val="22"/>
-                <w:szCs w:val="22"/>
+                <w:sz w:val="20"/>
+                <w:szCs w:val="20"/>
               </w:rPr>
             </w:pPr>
             <w:r>
               <w:rPr>
-                <w:sz w:val="22"/>
-                <w:szCs w:val="22"/>
+                <w:sz w:val="20"/>
+                <w:szCs w:val="20"/>
                 <w:rtl w:val="0"/>
               </w:rPr>
               <w:t xml:space="preserve">C#, </w:t>
@@ -359,8 +359,8 @@
                 <w:smallCaps w:val="0"/>
                 <w:strike w:val="0"/>
                 <w:color w:val="000000"/>
-                <w:sz w:val="22"/>
-                <w:szCs w:val="22"/>
+                <w:sz w:val="20"/>
+                <w:szCs w:val="20"/>
                 <w:u w:val="none"/>
                 <w:shd w:fill="auto" w:val="clear"/>
                 <w:vertAlign w:val="baseline"/>
@@ -401,16 +401,16 @@
                 <w:smallCaps w:val="0"/>
                 <w:strike w:val="0"/>
                 <w:color w:val="000000"/>
-                <w:sz w:val="22"/>
-                <w:szCs w:val="22"/>
+                <w:sz w:val="20"/>
+                <w:szCs w:val="20"/>
                 <w:shd w:fill="auto" w:val="clear"/>
                 <w:vertAlign w:val="baseline"/>
               </w:rPr>
             </w:pPr>
             <w:r>
               <w:rPr>
-                <w:sz w:val="22"/>
-                <w:szCs w:val="22"/>
+                <w:sz w:val="20"/>
+                <w:szCs w:val="20"/>
                 <w:rtl w:val="0"/>
               </w:rPr>
               <w:t xml:space="preserve">XML, SQL</w:t>
@@ -448,16 +448,16 @@
                 <w:smallCaps w:val="0"/>
                 <w:strike w:val="0"/>
                 <w:color w:val="000000"/>
-                <w:sz w:val="22"/>
-                <w:szCs w:val="22"/>
+                <w:sz w:val="20"/>
+                <w:szCs w:val="20"/>
                 <w:shd w:fill="auto" w:val="clear"/>
                 <w:vertAlign w:val="baseline"/>
               </w:rPr>
             </w:pPr>
             <w:r>
               <w:rPr>
-                <w:sz w:val="22"/>
-                <w:szCs w:val="22"/>
+                <w:sz w:val="20"/>
+                <w:szCs w:val="20"/>
                 <w:rtl w:val="0"/>
               </w:rPr>
               <w:t xml:space="preserve">Game Development</w:t>
@@ -484,18 +484,87 @@
               <w:ind w:left="720" w:right="0" w:hanging="360"/>
               <w:jc w:val="left"/>
               <w:rPr>
-                <w:sz w:val="22"/>
-                <w:szCs w:val="22"/>
-                <w:u w:val="none"/>
+                <w:sz w:val="20"/>
+                <w:szCs w:val="20"/>
               </w:rPr>
             </w:pPr>
             <w:r>
               <w:rPr>
-                <w:sz w:val="22"/>
-                <w:szCs w:val="22"/>
+                <w:sz w:val="20"/>
+                <w:szCs w:val="20"/>
                 <w:rtl w:val="0"/>
               </w:rPr>
               <w:t xml:space="preserve">Game Networking</w:t>
+            </w:r>
+          </w:p>
+          <w:p>
+            <w:pPr>
+              <w:keepNext w:val="0"/>
+              <w:keepLines w:val="0"/>
+              <w:widowControl w:val="1"/>
+              <w:numPr>
+                <w:ilvl w:val="0"/>
+                <w:numId w:val="2"/>
+              </w:numPr>
+              <w:pBdr>
+                <w:top w:space="0" w:sz="0" w:val="nil"/>
+                <w:left w:space="0" w:sz="0" w:val="nil"/>
+                <w:bottom w:space="0" w:sz="0" w:val="nil"/>
+                <w:right w:space="0" w:sz="0" w:val="nil"/>
+                <w:between w:space="0" w:sz="0" w:val="nil"/>
+              </w:pBdr>
+              <w:shd w:fill="auto" w:val="clear"/>
+              <w:spacing w:after="0" w:before="0" w:line="276" w:lineRule="auto"/>
+              <w:ind w:left="720" w:right="0" w:hanging="360"/>
+              <w:jc w:val="left"/>
+              <w:rPr>
+                <w:sz w:val="20"/>
+                <w:szCs w:val="20"/>
+                <w:u w:val="none"/>
+              </w:rPr>
+            </w:pPr>
+            <w:r>
+              <w:rPr>
+                <w:sz w:val="20"/>
+                <w:szCs w:val="20"/>
+                <w:rtl w:val="0"/>
+              </w:rPr>
+              <w:t xml:space="preserve">Multiplayer Game Design</w:t>
+            </w:r>
+          </w:p>
+          <w:p>
+            <w:pPr>
+              <w:keepNext w:val="0"/>
+              <w:keepLines w:val="0"/>
+              <w:widowControl w:val="1"/>
+              <w:numPr>
+                <w:ilvl w:val="0"/>
+                <w:numId w:val="2"/>
+              </w:numPr>
+              <w:pBdr>
+                <w:top w:space="0" w:sz="0" w:val="nil"/>
+                <w:left w:space="0" w:sz="0" w:val="nil"/>
+                <w:bottom w:space="0" w:sz="0" w:val="nil"/>
+                <w:right w:space="0" w:sz="0" w:val="nil"/>
+                <w:between w:space="0" w:sz="0" w:val="nil"/>
+              </w:pBdr>
+              <w:shd w:fill="auto" w:val="clear"/>
+              <w:spacing w:after="0" w:before="0" w:line="276" w:lineRule="auto"/>
+              <w:ind w:left="720" w:right="0" w:hanging="360"/>
+              <w:jc w:val="left"/>
+              <w:rPr>
+                <w:sz w:val="20"/>
+                <w:szCs w:val="20"/>
+                <w:u w:val="none"/>
+              </w:rPr>
+            </w:pPr>
+            <w:r>
+              <w:rPr>
+                <w:sz w:val="20"/>
+                <w:szCs w:val="20"/>
+                <w:rtl w:val="0"/>
+              </w:rPr>
+              <w:t xml:space="preserve">Training Simulation Dev.</w:t>
             </w:r>
           </w:p>
         </w:tc>
@@ -513,49 +582,24 @@
           </w:tcPr>
           <w:p>
             <w:pPr>
-              <w:keepNext w:val="0"/>
-              <w:keepLines w:val="0"/>
-              <w:widowControl w:val="1"/>
               <w:numPr>
                 <w:ilvl w:val="0"/>
                 <w:numId w:val="3"/>
               </w:numPr>
-              <w:pBdr>
-                <w:top w:space="0" w:sz="0" w:val="nil"/>
-                <w:left w:space="0" w:sz="0" w:val="nil"/>
-                <w:bottom w:space="0" w:sz="0" w:val="nil"/>
-                <w:right w:space="0" w:sz="0" w:val="nil"/>
-                <w:between w:space="0" w:sz="0" w:val="nil"/>
-              </w:pBdr>
-              <w:shd w:fill="auto" w:val="clear"/>
-              <w:spacing w:after="0" w:before="0" w:line="276" w:lineRule="auto"/>
-              <w:ind w:left="540" w:right="0" w:hanging="360"/>
-              <w:jc w:val="left"/>
-              <w:rPr>
-                <w:rFonts w:ascii="Times New Roman" w:cs="Times New Roman" w:eastAsia="Times New Roman" w:hAnsi="Times New Roman"/>
-                <w:b w:val="0"/>
-                <w:i w:val="0"/>
-                <w:smallCaps w:val="0"/>
-                <w:strike w:val="0"/>
-                <w:color w:val="000000"/>
-                <w:sz w:val="22"/>
-                <w:szCs w:val="22"/>
-                <w:shd w:fill="auto" w:val="clear"/>
-                <w:vertAlign w:val="baseline"/>
+              <w:spacing w:line="276" w:lineRule="auto"/>
+              <w:ind w:left="540" w:hanging="360"/>
+              <w:rPr>
+                <w:sz w:val="20"/>
+                <w:szCs w:val="20"/>
               </w:rPr>
             </w:pPr>
             <w:r>
               <w:rPr>
-                <w:sz w:val="22"/>
-                <w:szCs w:val="22"/>
+                <w:sz w:val="20"/>
+                <w:szCs w:val="20"/>
                 <w:rtl w:val="0"/>
               </w:rPr>
-              <w:t xml:space="preserve">Multiplayer Game Design</w:t>
-            </w:r>
-            <w:r>
-              <w:rPr>
-                <w:rtl w:val="0"/>
-              </w:rPr>
+              <w:t xml:space="preserve">Unity &amp; Unreal Engines</w:t>
             </w:r>
           </w:p>
           <w:p>
@@ -567,14 +611,59 @@
               <w:spacing w:line="276" w:lineRule="auto"/>
               <w:ind w:left="540" w:hanging="360"/>
               <w:rPr>
-                <w:sz w:val="22"/>
-                <w:szCs w:val="22"/>
+                <w:sz w:val="20"/>
+                <w:szCs w:val="20"/>
+                <w:u w:val="none"/>
               </w:rPr>
             </w:pPr>
             <w:r>
               <w:rPr>
-                <w:sz w:val="22"/>
-                <w:szCs w:val="22"/>
+                <w:sz w:val="20"/>
+                <w:szCs w:val="20"/>
+                <w:rtl w:val="0"/>
+              </w:rPr>
+              <w:t xml:space="preserve">GIMP 2, Blender</w:t>
+            </w:r>
+          </w:p>
+          <w:p>
+            <w:pPr>
+              <w:numPr>
+                <w:ilvl w:val="0"/>
+                <w:numId w:val="3"/>
+              </w:numPr>
+              <w:spacing w:line="276" w:lineRule="auto"/>
+              <w:ind w:left="540" w:hanging="360"/>
+              <w:rPr>
+                <w:sz w:val="20"/>
+                <w:szCs w:val="20"/>
+              </w:rPr>
+            </w:pPr>
+            <w:r>
+              <w:rPr>
+                <w:sz w:val="20"/>
+                <w:szCs w:val="20"/>
+                <w:rtl w:val="0"/>
+              </w:rPr>
+              <w:t xml:space="preserve">Design Structures</w:t>
+            </w:r>
+          </w:p>
+          <w:p>
+            <w:pPr>
+              <w:numPr>
+                <w:ilvl w:val="0"/>
+                <w:numId w:val="3"/>
+              </w:numPr>
+              <w:spacing w:line="276" w:lineRule="auto"/>
+              <w:ind w:left="540" w:hanging="360"/>
+              <w:rPr>
+                <w:sz w:val="20"/>
+                <w:szCs w:val="20"/>
+              </w:rPr>
+            </w:pPr>
+            <w:r>
+              <w:rPr>
+                <w:sz w:val="20"/>
+                <w:szCs w:val="20"/>
                 <w:rtl w:val="0"/>
               </w:rPr>
               <w:t xml:space="preserve">Software Quality Assurance</w:t>
@@ -607,16 +696,16 @@
                 <w:smallCaps w:val="0"/>
                 <w:strike w:val="0"/>
                 <w:color w:val="000000"/>
-                <w:sz w:val="22"/>
-                <w:szCs w:val="22"/>
+                <w:sz w:val="20"/>
+                <w:szCs w:val="20"/>
                 <w:shd w:fill="auto" w:val="clear"/>
                 <w:vertAlign w:val="baseline"/>
               </w:rPr>
             </w:pPr>
             <w:r>
               <w:rPr>
-                <w:sz w:val="22"/>
-                <w:szCs w:val="22"/>
+                <w:sz w:val="20"/>
+                <w:szCs w:val="20"/>
                 <w:rtl w:val="0"/>
               </w:rPr>
               <w:t xml:space="preserve">Source Control</w:t>
@@ -654,24 +743,19 @@
                 <w:smallCaps w:val="0"/>
                 <w:strike w:val="0"/>
                 <w:color w:val="000000"/>
-                <w:sz w:val="22"/>
-                <w:szCs w:val="22"/>
+                <w:sz w:val="20"/>
+                <w:szCs w:val="20"/>
                 <w:shd w:fill="auto" w:val="clear"/>
                 <w:vertAlign w:val="baseline"/>
               </w:rPr>
             </w:pPr>
             <w:r>
               <w:rPr>
-                <w:sz w:val="22"/>
-                <w:szCs w:val="22"/>
+                <w:sz w:val="20"/>
+                <w:szCs w:val="20"/>
                 <w:rtl w:val="0"/>
               </w:rPr>
               <w:t xml:space="preserve">Agile Dev, SCRUM</w:t>
-            </w:r>
-            <w:r>
-              <w:rPr>
-                <w:rtl w:val="0"/>
-              </w:rPr>
             </w:r>
           </w:p>
         </w:tc>
@@ -683,53 +767,24 @@
           </w:tcPr>
           <w:p>
             <w:pPr>
-              <w:keepNext w:val="0"/>
-              <w:keepLines w:val="0"/>
-              <w:widowControl w:val="1"/>
               <w:numPr>
                 <w:ilvl w:val="0"/>
                 <w:numId w:val="4"/>
               </w:numPr>
-              <w:pBdr>
-                <w:top w:space="0" w:sz="0" w:val="nil"/>
-                <w:left w:space="0" w:sz="0" w:val="nil"/>
-                <w:bottom w:space="0" w:sz="0" w:val="nil"/>
-                <w:right w:space="0" w:sz="0" w:val="nil"/>
-                <w:between w:space="0" w:sz="0" w:val="nil"/>
-              </w:pBdr>
-              <w:shd w:fill="auto" w:val="clear"/>
-              <w:spacing w:after="0" w:before="0" w:line="276" w:lineRule="auto"/>
-              <w:ind w:left="720" w:right="0" w:hanging="360"/>
-              <w:jc w:val="left"/>
-              <w:rPr>
-                <w:rFonts w:ascii="Times New Roman" w:cs="Times New Roman" w:eastAsia="Times New Roman" w:hAnsi="Times New Roman"/>
-                <w:b w:val="0"/>
-                <w:i w:val="0"/>
-                <w:smallCaps w:val="0"/>
-                <w:strike w:val="0"/>
-                <w:color w:val="000000"/>
-                <w:sz w:val="22"/>
-                <w:szCs w:val="22"/>
-                <w:shd w:fill="auto" w:val="clear"/>
-                <w:vertAlign w:val="baseline"/>
+              <w:spacing w:line="276" w:lineRule="auto"/>
+              <w:ind w:left="540" w:hanging="360"/>
+              <w:rPr>
+                <w:sz w:val="20"/>
+                <w:szCs w:val="20"/>
               </w:rPr>
             </w:pPr>
             <w:r>
               <w:rPr>
-                <w:rFonts w:ascii="Times New Roman" w:cs="Times New Roman" w:eastAsia="Times New Roman" w:hAnsi="Times New Roman"/>
-                <w:b w:val="0"/>
-                <w:i w:val="0"/>
-                <w:smallCaps w:val="0"/>
-                <w:strike w:val="0"/>
-                <w:color w:val="000000"/>
-                <w:sz w:val="22"/>
-                <w:szCs w:val="22"/>
-                <w:u w:val="none"/>
-                <w:shd w:fill="auto" w:val="clear"/>
-                <w:vertAlign w:val="baseline"/>
+                <w:sz w:val="20"/>
+                <w:szCs w:val="20"/>
                 <w:rtl w:val="0"/>
               </w:rPr>
-              <w:t xml:space="preserve">Unity Game Engine</w:t>
+              <w:t xml:space="preserve">Microsoft SQL Server</w:t>
             </w:r>
           </w:p>
           <w:p>
@@ -750,37 +805,21 @@
               </w:pBdr>
               <w:shd w:fill="auto" w:val="clear"/>
               <w:spacing w:after="0" w:before="0" w:line="276" w:lineRule="auto"/>
-              <w:ind w:left="720" w:right="0" w:hanging="360"/>
+              <w:ind w:left="540" w:right="0" w:hanging="360"/>
               <w:jc w:val="left"/>
               <w:rPr>
-                <w:rFonts w:ascii="Times New Roman" w:cs="Times New Roman" w:eastAsia="Times New Roman" w:hAnsi="Times New Roman"/>
-                <w:b w:val="0"/>
-                <w:i w:val="0"/>
-                <w:smallCaps w:val="0"/>
-                <w:strike w:val="0"/>
-                <w:color w:val="000000"/>
-                <w:sz w:val="22"/>
-                <w:szCs w:val="22"/>
-                <w:shd w:fill="auto" w:val="clear"/>
-                <w:vertAlign w:val="baseline"/>
+                <w:sz w:val="20"/>
+                <w:szCs w:val="20"/>
+                <w:u w:val="none"/>
               </w:rPr>
             </w:pPr>
             <w:r>
               <w:rPr>
-                <w:rFonts w:ascii="Times New Roman" w:cs="Times New Roman" w:eastAsia="Times New Roman" w:hAnsi="Times New Roman"/>
-                <w:b w:val="0"/>
-                <w:i w:val="0"/>
-                <w:smallCaps w:val="0"/>
-                <w:strike w:val="0"/>
-                <w:color w:val="000000"/>
-                <w:sz w:val="22"/>
-                <w:szCs w:val="22"/>
-                <w:u w:val="none"/>
-                <w:shd w:fill="auto" w:val="clear"/>
-                <w:vertAlign w:val="baseline"/>
+                <w:sz w:val="20"/>
+                <w:szCs w:val="20"/>
                 <w:rtl w:val="0"/>
               </w:rPr>
-              <w:t xml:space="preserve">Unreal Game Engine</w:t>
+              <w:t xml:space="preserve">Critical Thinking</w:t>
             </w:r>
           </w:p>
           <w:p>
@@ -801,33 +840,21 @@
               </w:pBdr>
               <w:shd w:fill="auto" w:val="clear"/>
               <w:spacing w:after="0" w:before="0" w:line="276" w:lineRule="auto"/>
-              <w:ind w:left="720" w:right="0" w:hanging="360"/>
+              <w:ind w:left="540" w:right="0" w:hanging="360"/>
               <w:jc w:val="left"/>
               <w:rPr>
-                <w:rFonts w:ascii="Times New Roman" w:cs="Times New Roman" w:eastAsia="Times New Roman" w:hAnsi="Times New Roman"/>
-                <w:b w:val="0"/>
-                <w:i w:val="0"/>
-                <w:smallCaps w:val="0"/>
-                <w:strike w:val="0"/>
-                <w:color w:val="000000"/>
-                <w:sz w:val="22"/>
-                <w:szCs w:val="22"/>
-                <w:shd w:fill="auto" w:val="clear"/>
-                <w:vertAlign w:val="baseline"/>
+                <w:sz w:val="20"/>
+                <w:szCs w:val="20"/>
+                <w:u w:val="none"/>
               </w:rPr>
             </w:pPr>
             <w:r>
               <w:rPr>
-                <w:sz w:val="22"/>
-                <w:szCs w:val="22"/>
+                <w:sz w:val="20"/>
+                <w:szCs w:val="20"/>
                 <w:rtl w:val="0"/>
               </w:rPr>
-              <w:t xml:space="preserve">Microsoft SQL Server</w:t>
-            </w:r>
-            <w:r>
-              <w:rPr>
-                <w:rtl w:val="0"/>
-              </w:rPr>
+              <w:t xml:space="preserve">Attention to Detail</w:t>
             </w:r>
           </w:p>
           <w:p>
@@ -848,33 +875,91 @@
               </w:pBdr>
               <w:shd w:fill="auto" w:val="clear"/>
               <w:spacing w:after="0" w:before="0" w:line="276" w:lineRule="auto"/>
-              <w:ind w:left="720" w:right="0" w:hanging="360"/>
+              <w:ind w:left="540" w:right="0" w:hanging="360"/>
               <w:jc w:val="left"/>
               <w:rPr>
-                <w:rFonts w:ascii="Times New Roman" w:cs="Times New Roman" w:eastAsia="Times New Roman" w:hAnsi="Times New Roman"/>
-                <w:b w:val="0"/>
-                <w:i w:val="0"/>
-                <w:smallCaps w:val="0"/>
-                <w:strike w:val="0"/>
-                <w:color w:val="000000"/>
-                <w:sz w:val="22"/>
-                <w:szCs w:val="22"/>
-                <w:shd w:fill="auto" w:val="clear"/>
-                <w:vertAlign w:val="baseline"/>
+                <w:sz w:val="20"/>
+                <w:szCs w:val="20"/>
+                <w:u w:val="none"/>
               </w:rPr>
             </w:pPr>
             <w:r>
               <w:rPr>
-                <w:sz w:val="22"/>
-                <w:szCs w:val="22"/>
+                <w:sz w:val="20"/>
+                <w:szCs w:val="20"/>
                 <w:rtl w:val="0"/>
               </w:rPr>
-              <w:t xml:space="preserve">GIMP 2, Blender</w:t>
+              <w:t xml:space="preserve">Time Management</w:t>
             </w:r>
+          </w:p>
+          <w:p>
+            <w:pPr>
+              <w:keepNext w:val="0"/>
+              <w:keepLines w:val="0"/>
+              <w:widowControl w:val="1"/>
+              <w:numPr>
+                <w:ilvl w:val="0"/>
+                <w:numId w:val="4"/>
+              </w:numPr>
+              <w:pBdr>
+                <w:top w:space="0" w:sz="0" w:val="nil"/>
+                <w:left w:space="0" w:sz="0" w:val="nil"/>
+                <w:bottom w:space="0" w:sz="0" w:val="nil"/>
+                <w:right w:space="0" w:sz="0" w:val="nil"/>
+                <w:between w:space="0" w:sz="0" w:val="nil"/>
+              </w:pBdr>
+              <w:shd w:fill="auto" w:val="clear"/>
+              <w:spacing w:after="0" w:before="0" w:line="276" w:lineRule="auto"/>
+              <w:ind w:left="540" w:right="0" w:hanging="360"/>
+              <w:jc w:val="left"/>
+              <w:rPr>
+                <w:sz w:val="20"/>
+                <w:szCs w:val="20"/>
+                <w:u w:val="none"/>
+              </w:rPr>
+            </w:pPr>
             <w:r>
               <w:rPr>
+                <w:sz w:val="20"/>
+                <w:szCs w:val="20"/>
                 <w:rtl w:val="0"/>
               </w:rPr>
+              <w:t xml:space="preserve">Organization</w:t>
+            </w:r>
+          </w:p>
+          <w:p>
+            <w:pPr>
+              <w:keepNext w:val="0"/>
+              <w:keepLines w:val="0"/>
+              <w:widowControl w:val="1"/>
+              <w:numPr>
+                <w:ilvl w:val="0"/>
+                <w:numId w:val="4"/>
+              </w:numPr>
+              <w:pBdr>
+                <w:top w:space="0" w:sz="0" w:val="nil"/>
+                <w:left w:space="0" w:sz="0" w:val="nil"/>
+                <w:bottom w:space="0" w:sz="0" w:val="nil"/>
+                <w:right w:space="0" w:sz="0" w:val="nil"/>
+                <w:between w:space="0" w:sz="0" w:val="nil"/>
+              </w:pBdr>
+              <w:shd w:fill="auto" w:val="clear"/>
+              <w:spacing w:after="0" w:before="0" w:line="276" w:lineRule="auto"/>
+              <w:ind w:left="540" w:right="0" w:hanging="360"/>
+              <w:jc w:val="left"/>
+              <w:rPr>
+                <w:sz w:val="20"/>
+                <w:szCs w:val="20"/>
+                <w:u w:val="none"/>
+              </w:rPr>
+            </w:pPr>
+            <w:r>
+              <w:rPr>
+                <w:sz w:val="20"/>
+                <w:szCs w:val="20"/>
+                <w:rtl w:val="0"/>
+              </w:rPr>
+              <w:t xml:space="preserve">Team Player</w:t>
             </w:r>
           </w:p>
         </w:tc>
@@ -954,14 +1039,14 @@
       <w:pPr>
         <w:spacing w:line="276" w:lineRule="auto"/>
         <w:rPr>
-          <w:sz w:val="22"/>
-          <w:szCs w:val="22"/>
-        </w:rPr>
-      </w:pPr>
-      <w:r>
-        <w:rPr>
-          <w:sz w:val="22"/>
-          <w:szCs w:val="22"/>
+          <w:sz w:val="20"/>
+          <w:szCs w:val="20"/>
+        </w:rPr>
+      </w:pPr>
+      <w:r>
+        <w:rPr>
+          <w:sz w:val="20"/>
+          <w:szCs w:val="20"/>
           <w:rtl w:val="0"/>
         </w:rPr>
         <w:t xml:space="preserve">11/2020 – 08/2023:  Raytheon – El Paso, TX</w:t>
@@ -972,15 +1057,15 @@
         <w:spacing w:line="276" w:lineRule="auto"/>
         <w:rPr>
           <w:b w:val="1"/>
-          <w:sz w:val="22"/>
-          <w:szCs w:val="22"/>
+          <w:sz w:val="20"/>
+          <w:szCs w:val="20"/>
         </w:rPr>
       </w:pPr>
       <w:r>
         <w:rPr>
           <w:b w:val="1"/>
-          <w:sz w:val="22"/>
-          <w:szCs w:val="22"/>
+          <w:sz w:val="20"/>
+          <w:szCs w:val="20"/>
           <w:rtl w:val="0"/>
         </w:rPr>
         <w:t xml:space="preserve">Senior Software Engineer</w:t>
@@ -1008,8 +1093,8 @@
         <w:ind w:left="450" w:right="0" w:hanging="360"/>
         <w:jc w:val="left"/>
         <w:rPr>
-          <w:sz w:val="22"/>
-          <w:szCs w:val="22"/>
+          <w:sz w:val="20"/>
+          <w:szCs w:val="20"/>
         </w:rPr>
       </w:pPr>
       <w:r>
@@ -1020,8 +1105,8 @@
           <w:smallCaps w:val="0"/>
           <w:strike w:val="0"/>
           <w:color w:val="000000"/>
-          <w:sz w:val="22"/>
-          <w:szCs w:val="22"/>
+          <w:sz w:val="20"/>
+          <w:szCs w:val="20"/>
           <w:u w:val="none"/>
           <w:shd w:fill="auto" w:val="clear"/>
           <w:vertAlign w:val="baseline"/>
@@ -1031,8 +1116,8 @@
       </w:r>
       <w:r>
         <w:rPr>
-          <w:sz w:val="22"/>
-          <w:szCs w:val="22"/>
+          <w:sz w:val="20"/>
+          <w:szCs w:val="20"/>
           <w:rtl w:val="0"/>
         </w:rPr>
         <w:t xml:space="preserve">multiplayer</w:t>
@@ -1045,8 +1130,8 @@
           <w:smallCaps w:val="0"/>
           <w:strike w:val="0"/>
           <w:color w:val="000000"/>
-          <w:sz w:val="22"/>
-          <w:szCs w:val="22"/>
+          <w:sz w:val="20"/>
+          <w:szCs w:val="20"/>
           <w:u w:val="none"/>
           <w:shd w:fill="auto" w:val="clear"/>
           <w:vertAlign w:val="baseline"/>
@@ -1056,8 +1141,8 @@
       </w:r>
       <w:r>
         <w:rPr>
-          <w:sz w:val="22"/>
-          <w:szCs w:val="22"/>
+          <w:sz w:val="20"/>
+          <w:szCs w:val="20"/>
           <w:rtl w:val="0"/>
         </w:rPr>
         <w:t xml:space="preserve">for the US Army</w:t>
@@ -1070,8 +1155,8 @@
           <w:smallCaps w:val="0"/>
           <w:strike w:val="0"/>
           <w:color w:val="000000"/>
-          <w:sz w:val="22"/>
-          <w:szCs w:val="22"/>
+          <w:sz w:val="20"/>
+          <w:szCs w:val="20"/>
           <w:u w:val="none"/>
           <w:shd w:fill="auto" w:val="clear"/>
           <w:vertAlign w:val="baseline"/>
@@ -1090,8 +1175,8 @@
         <w:spacing w:line="276" w:lineRule="auto"/>
         <w:rPr>
           <w:b w:val="0"/>
-          <w:sz w:val="22"/>
-          <w:szCs w:val="22"/>
+          <w:sz w:val="20"/>
+          <w:szCs w:val="20"/>
           <w:vertAlign w:val="baseline"/>
         </w:rPr>
       </w:pPr>
@@ -1125,8 +1210,8 @@
           <w:smallCaps w:val="0"/>
           <w:strike w:val="0"/>
           <w:color w:val="222222"/>
-          <w:sz w:val="22"/>
-          <w:szCs w:val="22"/>
+          <w:sz w:val="20"/>
+          <w:szCs w:val="20"/>
           <w:u w:val="none"/>
           <w:shd w:fill="auto" w:val="clear"/>
           <w:vertAlign w:val="baseline"/>
@@ -1140,8 +1225,8 @@
           <w:smallCaps w:val="0"/>
           <w:strike w:val="0"/>
           <w:color w:val="222222"/>
-          <w:sz w:val="22"/>
-          <w:szCs w:val="22"/>
+          <w:sz w:val="20"/>
+          <w:szCs w:val="20"/>
           <w:u w:val="none"/>
           <w:shd w:fill="auto" w:val="clear"/>
           <w:vertAlign w:val="baseline"/>
@@ -1152,8 +1237,8 @@
       <w:r>
         <w:rPr>
           <w:color w:val="222222"/>
-          <w:sz w:val="22"/>
-          <w:szCs w:val="22"/>
+          <w:sz w:val="20"/>
+          <w:szCs w:val="20"/>
           <w:rtl w:val="0"/>
         </w:rPr>
         <w:t xml:space="preserve">9</w:t>
@@ -1166,8 +1251,8 @@
           <w:smallCaps w:val="0"/>
           <w:strike w:val="0"/>
           <w:color w:val="222222"/>
-          <w:sz w:val="22"/>
-          <w:szCs w:val="22"/>
+          <w:sz w:val="20"/>
+          <w:szCs w:val="20"/>
           <w:u w:val="none"/>
           <w:shd w:fill="auto" w:val="clear"/>
           <w:vertAlign w:val="baseline"/>
@@ -1200,8 +1285,8 @@
           <w:smallCaps w:val="0"/>
           <w:strike w:val="0"/>
           <w:color w:val="000000"/>
-          <w:sz w:val="22"/>
-          <w:szCs w:val="22"/>
+          <w:sz w:val="20"/>
+          <w:szCs w:val="20"/>
           <w:u w:val="none"/>
           <w:shd w:fill="auto" w:val="clear"/>
           <w:vertAlign w:val="baseline"/>
@@ -1215,8 +1300,8 @@
           <w:smallCaps w:val="0"/>
           <w:strike w:val="0"/>
           <w:color w:val="222222"/>
-          <w:sz w:val="22"/>
-          <w:szCs w:val="22"/>
+          <w:sz w:val="20"/>
+          <w:szCs w:val="20"/>
           <w:u w:val="none"/>
           <w:shd w:fill="auto" w:val="clear"/>
           <w:vertAlign w:val="baseline"/>
@@ -1258,8 +1343,8 @@
           <w:smallCaps w:val="0"/>
           <w:strike w:val="0"/>
           <w:color w:val="222222"/>
-          <w:sz w:val="22"/>
-          <w:szCs w:val="22"/>
+          <w:sz w:val="20"/>
+          <w:szCs w:val="20"/>
           <w:shd w:fill="auto" w:val="clear"/>
           <w:vertAlign w:val="baseline"/>
         </w:rPr>
@@ -1272,8 +1357,8 @@
           <w:smallCaps w:val="0"/>
           <w:strike w:val="0"/>
           <w:color w:val="222222"/>
-          <w:sz w:val="22"/>
-          <w:szCs w:val="22"/>
+          <w:sz w:val="20"/>
+          <w:szCs w:val="20"/>
           <w:u w:val="none"/>
           <w:shd w:fill="auto" w:val="clear"/>
           <w:vertAlign w:val="baseline"/>
@@ -1284,8 +1369,8 @@
       <w:r>
         <w:rPr>
           <w:color w:val="222222"/>
-          <w:sz w:val="22"/>
-          <w:szCs w:val="22"/>
+          <w:sz w:val="20"/>
+          <w:szCs w:val="20"/>
           <w:rtl w:val="0"/>
         </w:rPr>
         <w:t xml:space="preserve">developer workflow</w:t>
@@ -1298,8 +1383,8 @@
           <w:smallCaps w:val="0"/>
           <w:strike w:val="0"/>
           <w:color w:val="222222"/>
-          <w:sz w:val="22"/>
-          <w:szCs w:val="22"/>
+          <w:sz w:val="20"/>
+          <w:szCs w:val="20"/>
           <w:u w:val="none"/>
           <w:shd w:fill="auto" w:val="clear"/>
           <w:vertAlign w:val="baseline"/>
@@ -1310,8 +1395,8 @@
       <w:r>
         <w:rPr>
           <w:color w:val="222222"/>
-          <w:sz w:val="22"/>
-          <w:szCs w:val="22"/>
+          <w:sz w:val="20"/>
+          <w:szCs w:val="20"/>
           <w:rtl w:val="0"/>
         </w:rPr>
         <w:t xml:space="preserve">remote</w:t>
@@ -1324,8 +1409,8 @@
           <w:smallCaps w:val="0"/>
           <w:strike w:val="0"/>
           <w:color w:val="222222"/>
-          <w:sz w:val="22"/>
-          <w:szCs w:val="22"/>
+          <w:sz w:val="20"/>
+          <w:szCs w:val="20"/>
           <w:u w:val="none"/>
           <w:shd w:fill="auto" w:val="clear"/>
           <w:vertAlign w:val="baseline"/>
@@ -1362,8 +1447,8 @@
           <w:smallCaps w:val="0"/>
           <w:strike w:val="0"/>
           <w:color w:val="222222"/>
-          <w:sz w:val="22"/>
-          <w:szCs w:val="22"/>
+          <w:sz w:val="20"/>
+          <w:szCs w:val="20"/>
           <w:shd w:fill="auto" w:val="clear"/>
           <w:vertAlign w:val="baseline"/>
         </w:rPr>
@@ -1376,8 +1461,8 @@
           <w:smallCaps w:val="0"/>
           <w:strike w:val="0"/>
           <w:color w:val="222222"/>
-          <w:sz w:val="22"/>
-          <w:szCs w:val="22"/>
+          <w:sz w:val="20"/>
+          <w:szCs w:val="20"/>
           <w:u w:val="none"/>
           <w:shd w:fill="auto" w:val="clear"/>
           <w:vertAlign w:val="baseline"/>
@@ -1388,8 +1473,8 @@
       <w:r>
         <w:rPr>
           <w:color w:val="222222"/>
-          <w:sz w:val="22"/>
-          <w:szCs w:val="22"/>
+          <w:sz w:val="20"/>
+          <w:szCs w:val="20"/>
           <w:rtl w:val="0"/>
         </w:rPr>
         <w:t xml:space="preserve"> and </w:t>
@@ -1402,8 +1487,8 @@
           <w:smallCaps w:val="0"/>
           <w:strike w:val="0"/>
           <w:color w:val="222222"/>
-          <w:sz w:val="22"/>
-          <w:szCs w:val="22"/>
+          <w:sz w:val="20"/>
+          <w:szCs w:val="20"/>
           <w:u w:val="none"/>
           <w:shd w:fill="auto" w:val="clear"/>
           <w:vertAlign w:val="baseline"/>
@@ -1414,8 +1499,8 @@
       <w:r>
         <w:rPr>
           <w:color w:val="222222"/>
-          <w:sz w:val="22"/>
-          <w:szCs w:val="22"/>
+          <w:sz w:val="20"/>
+          <w:szCs w:val="20"/>
           <w:rtl w:val="0"/>
         </w:rPr>
         <w:t xml:space="preserve">applications</w:t>
@@ -1428,8 +1513,8 @@
           <w:smallCaps w:val="0"/>
           <w:strike w:val="0"/>
           <w:color w:val="222222"/>
-          <w:sz w:val="22"/>
-          <w:szCs w:val="22"/>
+          <w:sz w:val="20"/>
+          <w:szCs w:val="20"/>
           <w:u w:val="none"/>
           <w:shd w:fill="auto" w:val="clear"/>
           <w:vertAlign w:val="baseline"/>
@@ -1466,8 +1551,8 @@
           <w:smallCaps w:val="0"/>
           <w:strike w:val="0"/>
           <w:color w:val="000000"/>
-          <w:sz w:val="22"/>
-          <w:szCs w:val="22"/>
+          <w:sz w:val="20"/>
+          <w:szCs w:val="20"/>
           <w:shd w:fill="auto" w:val="clear"/>
           <w:vertAlign w:val="baseline"/>
         </w:rPr>
@@ -1475,8 +1560,8 @@
       <w:r>
         <w:rPr>
           <w:color w:val="222222"/>
-          <w:sz w:val="22"/>
-          <w:szCs w:val="22"/>
+          <w:sz w:val="20"/>
+          <w:szCs w:val="20"/>
           <w:rtl w:val="0"/>
         </w:rPr>
         <w:t xml:space="preserve">Developed i</w:t>
@@ -1489,8 +1574,8 @@
           <w:smallCaps w:val="0"/>
           <w:strike w:val="0"/>
           <w:color w:val="222222"/>
-          <w:sz w:val="22"/>
-          <w:szCs w:val="22"/>
+          <w:sz w:val="20"/>
+          <w:szCs w:val="20"/>
           <w:u w:val="none"/>
           <w:shd w:fill="auto" w:val="clear"/>
           <w:vertAlign w:val="baseline"/>
@@ -1501,8 +1586,8 @@
       <w:r>
         <w:rPr>
           <w:color w:val="222222"/>
-          <w:sz w:val="22"/>
-          <w:szCs w:val="22"/>
+          <w:sz w:val="20"/>
+          <w:szCs w:val="20"/>
           <w:rtl w:val="0"/>
         </w:rPr>
         <w:t xml:space="preserve">t</w:t>
@@ -1515,8 +1600,8 @@
           <w:smallCaps w:val="0"/>
           <w:strike w:val="0"/>
           <w:color w:val="222222"/>
-          <w:sz w:val="22"/>
-          <w:szCs w:val="22"/>
+          <w:sz w:val="20"/>
+          <w:szCs w:val="20"/>
           <w:u w:val="none"/>
           <w:shd w:fill="auto" w:val="clear"/>
           <w:vertAlign w:val="baseline"/>
@@ -1527,8 +1612,8 @@
       <w:r>
         <w:rPr>
           <w:color w:val="222222"/>
-          <w:sz w:val="22"/>
-          <w:szCs w:val="22"/>
+          <w:sz w:val="20"/>
+          <w:szCs w:val="20"/>
           <w:rtl w:val="0"/>
         </w:rPr>
         <w:t xml:space="preserve">s</w:t>
@@ -1541,8 +1626,8 @@
           <w:smallCaps w:val="0"/>
           <w:strike w:val="0"/>
           <w:color w:val="222222"/>
-          <w:sz w:val="22"/>
-          <w:szCs w:val="22"/>
+          <w:sz w:val="20"/>
+          <w:szCs w:val="20"/>
           <w:u w:val="none"/>
           <w:shd w:fill="auto" w:val="clear"/>
           <w:vertAlign w:val="baseline"/>
@@ -1580,8 +1665,8 @@
           <w:smallCaps w:val="0"/>
           <w:strike w:val="0"/>
           <w:color w:val="222222"/>
-          <w:sz w:val="22"/>
-          <w:szCs w:val="22"/>
+          <w:sz w:val="20"/>
+          <w:szCs w:val="20"/>
           <w:u w:val="none"/>
           <w:shd w:fill="auto" w:val="clear"/>
           <w:vertAlign w:val="baseline"/>
@@ -1617,8 +1702,8 @@
           <w:smallCaps w:val="0"/>
           <w:strike w:val="0"/>
           <w:color w:val="222222"/>
-          <w:sz w:val="22"/>
-          <w:szCs w:val="22"/>
+          <w:sz w:val="20"/>
+          <w:szCs w:val="20"/>
           <w:u w:val="none"/>
           <w:shd w:fill="auto" w:val="clear"/>
           <w:vertAlign w:val="baseline"/>
@@ -1632,8 +1717,8 @@
           <w:smallCaps w:val="0"/>
           <w:strike w:val="0"/>
           <w:color w:val="222222"/>
-          <w:sz w:val="22"/>
-          <w:szCs w:val="22"/>
+          <w:sz w:val="20"/>
+          <w:szCs w:val="20"/>
           <w:u w:val="none"/>
           <w:shd w:fill="auto" w:val="clear"/>
           <w:vertAlign w:val="baseline"/>
@@ -1644,8 +1729,8 @@
       <w:r>
         <w:rPr>
           <w:color w:val="222222"/>
-          <w:sz w:val="22"/>
-          <w:szCs w:val="22"/>
+          <w:sz w:val="20"/>
+          <w:szCs w:val="20"/>
           <w:rtl w:val="0"/>
         </w:rPr>
         <w:t xml:space="preserve">2</w:t>
@@ -1658,8 +1743,8 @@
           <w:smallCaps w:val="0"/>
           <w:strike w:val="0"/>
           <w:color w:val="222222"/>
-          <w:sz w:val="22"/>
-          <w:szCs w:val="22"/>
+          <w:sz w:val="20"/>
+          <w:szCs w:val="20"/>
           <w:u w:val="none"/>
           <w:shd w:fill="auto" w:val="clear"/>
           <w:vertAlign w:val="baseline"/>
@@ -1670,8 +1755,8 @@
       <w:r>
         <w:rPr>
           <w:color w:val="222222"/>
-          <w:sz w:val="22"/>
-          <w:szCs w:val="22"/>
+          <w:sz w:val="20"/>
+          <w:szCs w:val="20"/>
           <w:rtl w:val="0"/>
         </w:rPr>
         <w:t xml:space="preserve">7</w:t>
@@ -1684,8 +1769,8 @@
           <w:smallCaps w:val="0"/>
           <w:strike w:val="0"/>
           <w:color w:val="222222"/>
-          <w:sz w:val="22"/>
-          <w:szCs w:val="22"/>
+          <w:sz w:val="20"/>
+          <w:szCs w:val="20"/>
           <w:u w:val="none"/>
           <w:shd w:fill="auto" w:val="clear"/>
           <w:vertAlign w:val="baseline"/>
@@ -1696,8 +1781,8 @@
       <w:r>
         <w:rPr>
           <w:color w:val="222222"/>
-          <w:sz w:val="22"/>
-          <w:szCs w:val="22"/>
+          <w:sz w:val="20"/>
+          <w:szCs w:val="20"/>
           <w:rtl w:val="0"/>
         </w:rPr>
         <w:t xml:space="preserve"> </w:t>
@@ -1710,8 +1795,8 @@
           <w:smallCaps w:val="0"/>
           <w:strike w:val="0"/>
           <w:color w:val="222222"/>
-          <w:sz w:val="22"/>
-          <w:szCs w:val="22"/>
+          <w:sz w:val="20"/>
+          <w:szCs w:val="20"/>
           <w:u w:val="none"/>
           <w:shd w:fill="auto" w:val="clear"/>
           <w:vertAlign w:val="baseline"/>
@@ -1744,8 +1829,8 @@
           <w:smallCaps w:val="0"/>
           <w:strike w:val="0"/>
           <w:color w:val="000000"/>
-          <w:sz w:val="22"/>
-          <w:szCs w:val="22"/>
+          <w:sz w:val="20"/>
+          <w:szCs w:val="20"/>
           <w:u w:val="none"/>
           <w:shd w:fill="auto" w:val="clear"/>
           <w:vertAlign w:val="baseline"/>
@@ -1759,8 +1844,8 @@
           <w:smallCaps w:val="0"/>
           <w:strike w:val="0"/>
           <w:color w:val="222222"/>
-          <w:sz w:val="22"/>
-          <w:szCs w:val="22"/>
+          <w:sz w:val="20"/>
+          <w:szCs w:val="20"/>
           <w:u w:val="none"/>
           <w:shd w:fill="auto" w:val="clear"/>
           <w:vertAlign w:val="baseline"/>
@@ -1802,16 +1887,16 @@
           <w:smallCaps w:val="0"/>
           <w:strike w:val="0"/>
           <w:color w:val="000000"/>
-          <w:sz w:val="22"/>
-          <w:szCs w:val="22"/>
-          <w:shd w:fill="auto" w:val="clear"/>
-          <w:vertAlign w:val="baseline"/>
-        </w:rPr>
-      </w:pPr>
-      <w:r>
-        <w:rPr>
-          <w:sz w:val="22"/>
-          <w:szCs w:val="22"/>
+          <w:sz w:val="20"/>
+          <w:szCs w:val="20"/>
+          <w:shd w:fill="auto" w:val="clear"/>
+          <w:vertAlign w:val="baseline"/>
+        </w:rPr>
+      </w:pPr>
+      <w:r>
+        <w:rPr>
+          <w:sz w:val="20"/>
+          <w:szCs w:val="20"/>
           <w:rtl w:val="0"/>
         </w:rPr>
         <w:t xml:space="preserve">Implemented </w:t>
@@ -1824,8 +1909,8 @@
           <w:smallCaps w:val="0"/>
           <w:strike w:val="0"/>
           <w:color w:val="000000"/>
-          <w:sz w:val="22"/>
-          <w:szCs w:val="22"/>
+          <w:sz w:val="20"/>
+          <w:szCs w:val="20"/>
           <w:u w:val="none"/>
           <w:shd w:fill="auto" w:val="clear"/>
           <w:vertAlign w:val="baseline"/>
@@ -1857,8 +1942,8 @@
         <w:ind w:right="0"/>
         <w:jc w:val="left"/>
         <w:rPr>
-          <w:sz w:val="22"/>
-          <w:szCs w:val="22"/>
+          <w:sz w:val="20"/>
+          <w:szCs w:val="20"/>
         </w:rPr>
       </w:pPr>
       <w:r>
@@ -1872,15 +1957,15 @@
         <w:spacing w:line="276" w:lineRule="auto"/>
         <w:rPr>
           <w:color w:val="222222"/>
-          <w:sz w:val="22"/>
-          <w:szCs w:val="22"/>
+          <w:sz w:val="20"/>
+          <w:szCs w:val="20"/>
         </w:rPr>
       </w:pPr>
       <w:r>
         <w:rPr>
           <w:color w:val="222222"/>
-          <w:sz w:val="22"/>
-          <w:szCs w:val="22"/>
+          <w:sz w:val="20"/>
+          <w:szCs w:val="20"/>
           <w:rtl w:val="0"/>
         </w:rPr>
         <w:t xml:space="preserve">08/2014 – 03/2015:  My GO Games Austin TX</w:t>
@@ -1890,16 +1975,16 @@
       <w:pPr>
         <w:spacing w:line="276" w:lineRule="auto"/>
         <w:rPr>
-          <w:sz w:val="22"/>
-          <w:szCs w:val="22"/>
+          <w:sz w:val="20"/>
+          <w:szCs w:val="20"/>
         </w:rPr>
       </w:pPr>
       <w:r>
         <w:rPr>
           <w:b w:val="1"/>
           <w:color w:val="222222"/>
-          <w:sz w:val="22"/>
-          <w:szCs w:val="22"/>
+          <w:sz w:val="20"/>
+          <w:szCs w:val="20"/>
           <w:rtl w:val="0"/>
         </w:rPr>
         <w:t xml:space="preserve">Intern to Contract Programmer</w:t>
@@ -1920,14 +2005,14 @@
         <w:ind w:left="720" w:hanging="360"/>
         <w:rPr>
           <w:rFonts w:ascii="Times New Roman" w:cs="Times New Roman" w:eastAsia="Times New Roman" w:hAnsi="Times New Roman"/>
-          <w:sz w:val="22"/>
-          <w:szCs w:val="22"/>
-        </w:rPr>
-      </w:pPr>
-      <w:r>
-        <w:rPr>
-          <w:sz w:val="22"/>
-          <w:szCs w:val="22"/>
+          <w:sz w:val="20"/>
+          <w:szCs w:val="20"/>
+        </w:rPr>
+      </w:pPr>
+      <w:r>
+        <w:rPr>
+          <w:sz w:val="20"/>
+          <w:szCs w:val="20"/>
           <w:rtl w:val="0"/>
         </w:rPr>
         <w:t xml:space="preserve">Implemented backend server solutions using GameSparks-backend server service.</w:t>
@@ -1942,14 +2027,14 @@
         <w:spacing w:line="276" w:lineRule="auto"/>
         <w:ind w:left="720" w:hanging="360"/>
         <w:rPr>
-          <w:sz w:val="22"/>
-          <w:szCs w:val="22"/>
-        </w:rPr>
-      </w:pPr>
-      <w:r>
-        <w:rPr>
-          <w:sz w:val="22"/>
-          <w:szCs w:val="22"/>
+          <w:sz w:val="20"/>
+          <w:szCs w:val="20"/>
+        </w:rPr>
+      </w:pPr>
+      <w:r>
+        <w:rPr>
+          <w:sz w:val="20"/>
+          <w:szCs w:val="20"/>
           <w:rtl w:val="0"/>
         </w:rPr>
         <w:t xml:space="preserve">Created a new minigame for an existing app. Implemented gameplay, AI, scoring and animations.</w:t>
@@ -2083,8 +2168,8 @@
                 <w:smallCaps w:val="0"/>
                 <w:strike w:val="0"/>
                 <w:color w:val="000000"/>
-                <w:sz w:val="24"/>
-                <w:szCs w:val="24"/>
+                <w:sz w:val="22"/>
+                <w:szCs w:val="22"/>
                 <w:u w:val="none"/>
                 <w:shd w:fill="auto" w:val="clear"/>
                 <w:vertAlign w:val="baseline"/>
@@ -2098,8 +2183,8 @@
                 <w:smallCaps w:val="0"/>
                 <w:strike w:val="0"/>
                 <w:color w:val="222222"/>
-                <w:sz w:val="24"/>
-                <w:szCs w:val="24"/>
+                <w:sz w:val="20"/>
+                <w:szCs w:val="20"/>
                 <w:u w:val="none"/>
                 <w:shd w:fill="auto" w:val="clear"/>
                 <w:vertAlign w:val="baseline"/>
@@ -2115,8 +2200,8 @@
                 <w:smallCaps w:val="0"/>
                 <w:strike w:val="0"/>
                 <w:color w:val="222222"/>
-                <w:sz w:val="24"/>
-                <w:szCs w:val="24"/>
+                <w:sz w:val="20"/>
+                <w:szCs w:val="20"/>
                 <w:u w:val="none"/>
                 <w:shd w:fill="auto" w:val="clear"/>
                 <w:vertAlign w:val="baseline"/>
@@ -2132,8 +2217,8 @@
                 <w:smallCaps w:val="0"/>
                 <w:strike w:val="0"/>
                 <w:color w:val="000000"/>
-                <w:sz w:val="24"/>
-                <w:szCs w:val="24"/>
+                <w:sz w:val="20"/>
+                <w:szCs w:val="20"/>
                 <w:u w:val="none"/>
                 <w:shd w:fill="auto" w:val="clear"/>
                 <w:vertAlign w:val="baseline"/>
@@ -2149,8 +2234,8 @@
                 <w:smallCaps w:val="0"/>
                 <w:strike w:val="0"/>
                 <w:color w:val="222222"/>
-                <w:sz w:val="24"/>
-                <w:szCs w:val="24"/>
+                <w:sz w:val="20"/>
+                <w:szCs w:val="20"/>
                 <w:u w:val="none"/>
                 <w:shd w:fill="auto" w:val="clear"/>
                 <w:vertAlign w:val="baseline"/>
@@ -2166,8 +2251,8 @@
                 <w:smallCaps w:val="0"/>
                 <w:strike w:val="0"/>
                 <w:color w:val="222222"/>
-                <w:sz w:val="24"/>
-                <w:szCs w:val="24"/>
+                <w:sz w:val="20"/>
+                <w:szCs w:val="20"/>
                 <w:u w:val="none"/>
                 <w:shd w:fill="auto" w:val="clear"/>
                 <w:vertAlign w:val="baseline"/>
@@ -2183,8 +2268,8 @@
                 <w:smallCaps w:val="0"/>
                 <w:strike w:val="0"/>
                 <w:color w:val="222222"/>
-                <w:sz w:val="24"/>
-                <w:szCs w:val="24"/>
+                <w:sz w:val="22"/>
+                <w:szCs w:val="22"/>
                 <w:u w:val="none"/>
                 <w:shd w:fill="auto" w:val="clear"/>
                 <w:vertAlign w:val="baseline"/>

</xml_diff>